<commit_message>
tentando colocar o ta ok
</commit_message>
<xml_diff>
--- a/Códigos do git.docx
+++ b/Códigos do git.docx
@@ -128,7 +128,18 @@
         <w:t>. Basta mandar o código disponibilizado após esse comando para mandar para o master.</w:t>
       </w:r>
     </w:p>
-    <w:p/>
+    <w:p>
+      <w:r>
+        <w:rPr>
+          <w:b/>
+          <w:bCs/>
+        </w:rPr>
+        <w:t>Git reflog -&gt;</w:t>
+      </w:r>
+      <w:r>
+        <w:t xml:space="preserve"> Vê as versões adicionas até o momento, ou seja, os commits.</w:t>
+      </w:r>
+    </w:p>
     <w:sectPr>
       <w:pgSz w:w="11906" w:h="16838"/>
       <w:pgMar w:top="1417" w:right="1701" w:bottom="1417" w:left="1701" w:header="708" w:footer="708" w:gutter="0"/>

</xml_diff>